<commit_message>
register validation completed user can now register
</commit_message>
<xml_diff>
--- a/build/classes/preguntas.docx
+++ b/build/classes/preguntas.docx
@@ -3,91 +3,147 @@
 <w:document xmlns:wpc="http://schemas.microsoft.com/office/word/2010/wordprocessingCanvas" xmlns:cx="http://schemas.microsoft.com/office/drawing/2014/chartex" xmlns:cx1="http://schemas.microsoft.com/office/drawing/2015/9/8/chartex" xmlns:cx2="http://schemas.microsoft.com/office/drawing/2015/10/21/chartex" xmlns:cx3="http://schemas.microsoft.com/office/drawing/2016/5/9/chartex" xmlns:cx4="http://schemas.microsoft.com/office/drawing/2016/5/10/chartex" xmlns:cx5="http://schemas.microsoft.com/office/drawing/2016/5/11/chartex" xmlns:cx6="http://schemas.microsoft.com/office/drawing/2016/5/12/chartex" xmlns:cx7="http://schemas.microsoft.com/office/drawing/2016/5/13/chartex" xmlns:cx8="http://schemas.microsoft.com/office/drawing/2016/5/14/chartex" xmlns:mc="http://schemas.openxmlformats.org/markup-compatibility/2006" xmlns:aink="http://schemas.microsoft.com/office/drawing/2016/ink" xmlns:am3d="http://schemas.microsoft.com/office/drawing/2017/model3d" xmlns:o="urn:schemas-microsoft-com:office:office" xmlns:r="http://schemas.openxmlformats.org/officeDocument/2006/relationships" xmlns:m="http://schemas.openxmlformats.org/officeDocument/2006/math" xmlns:v="urn:schemas-microsoft-com:vml" xmlns:wp14="http://schemas.microsoft.com/office/word/2010/wordprocessingDrawing" xmlns:wp="http://schemas.openxmlformats.org/drawingml/2006/wordprocessingDrawing" xmlns:w10="urn:schemas-microsoft-com:office:word" xmlns:w="http://schemas.openxmlformats.org/wordprocessingml/2006/main" xmlns:w14="http://schemas.microsoft.com/office/word/2010/wordml" xmlns:w15="http://schemas.microsoft.com/office/word/2012/wordml" xmlns:w16cid="http://schemas.microsoft.com/office/word/2016/wordml/cid" xmlns:w16se="http://schemas.microsoft.com/office/word/2015/wordml/symex" xmlns:wpg="http://schemas.microsoft.com/office/word/2010/wordprocessingGroup" xmlns:wpi="http://schemas.microsoft.com/office/word/2010/wordprocessingInk" xmlns:wne="http://schemas.microsoft.com/office/word/2006/wordml" xmlns:wps="http://schemas.microsoft.com/office/word/2010/wordprocessingShape" mc:Ignorable="w14 w15 w16se w16cid wp14">
   <w:body>
     <w:p>
-      <w:r>
+      <w:pPr>
+        <w:rPr>
+          <w:sz w:val="24"/>
+          <w:szCs w:val="24"/>
+        </w:rPr>
+      </w:pPr>
+      <w:r>
+        <w:rPr>
+          <w:sz w:val="24"/>
+          <w:szCs w:val="24"/>
+        </w:rPr>
         <w:t xml:space="preserve">¿Se tiene que </w:t>
       </w:r>
       <w:r>
         <w:rPr>
           <w:i/>
           <w:iCs/>
+          <w:sz w:val="24"/>
+          <w:szCs w:val="24"/>
         </w:rPr>
         <w:t>hash</w:t>
       </w:r>
       <w:r>
-        <w:t xml:space="preserve"> la contraseña</w:t>
-      </w:r>
-      <w:r>
-        <w:t xml:space="preserve"> del usuario</w:t>
-      </w:r>
-      <w:r>
-        <w:t xml:space="preserve">? </w:t>
-      </w:r>
-    </w:p>
-    <w:p>
-      <w:r>
-        <w:t>Para cuando el usuario este seleccionando una película</w:t>
-      </w:r>
-      <w:r>
-        <w:t xml:space="preserve">. ¿Se le tiene que pedir </w:t>
-      </w:r>
-      <w:r>
-        <w:t>confirmación</w:t>
-      </w:r>
-      <w:r>
-        <w:t xml:space="preserve"> para cada película que el usuario quiera o no sería mejor</w:t>
-      </w:r>
-      <w:r>
-        <w:t xml:space="preserve"> para el usuario</w:t>
-      </w:r>
-      <w:r>
-        <w:t xml:space="preserve"> hacer</w:t>
-      </w:r>
-      <w:r>
-        <w:t>le</w:t>
-      </w:r>
-      <w:r>
-        <w:t xml:space="preserve"> como un carrito de compra?</w:t>
-      </w:r>
-    </w:p>
-    <w:p>
-      <w:r>
+        <w:rPr>
+          <w:sz w:val="24"/>
+          <w:szCs w:val="24"/>
+        </w:rPr>
+        <w:t xml:space="preserve"> la contraseña del usuario? </w:t>
+      </w:r>
+    </w:p>
+    <w:p>
+      <w:pPr>
+        <w:rPr>
+          <w:sz w:val="24"/>
+          <w:szCs w:val="24"/>
+        </w:rPr>
+      </w:pPr>
+      <w:r>
+        <w:rPr>
+          <w:sz w:val="24"/>
+          <w:szCs w:val="24"/>
+        </w:rPr>
         <w:t xml:space="preserve">El precio del </w:t>
       </w:r>
       <w:r>
         <w:rPr>
           <w:i/>
           <w:iCs/>
+          <w:sz w:val="24"/>
+          <w:szCs w:val="24"/>
         </w:rPr>
         <w:t>DVD</w:t>
       </w:r>
       <w:r>
+        <w:rPr>
+          <w:sz w:val="24"/>
+          <w:szCs w:val="24"/>
+        </w:rPr>
         <w:t xml:space="preserve"> por día es de 2 dólares, </w:t>
       </w:r>
       <w:r>
+        <w:rPr>
+          <w:sz w:val="24"/>
+          <w:szCs w:val="24"/>
+        </w:rPr>
         <w:t>¿</w:t>
       </w:r>
       <w:r>
+        <w:rPr>
+          <w:sz w:val="24"/>
+          <w:szCs w:val="24"/>
+        </w:rPr>
         <w:t>c</w:t>
       </w:r>
       <w:r>
-        <w:t xml:space="preserve">uál sería el precio por día para el </w:t>
+        <w:rPr>
+          <w:sz w:val="24"/>
+          <w:szCs w:val="24"/>
+        </w:rPr>
+        <w:t xml:space="preserve">uál </w:t>
+      </w:r>
+      <w:bookmarkStart w:id="0" w:name="_GoBack"/>
+      <w:bookmarkEnd w:id="0"/>
+      <w:r>
+        <w:rPr>
+          <w:sz w:val="24"/>
+          <w:szCs w:val="24"/>
+        </w:rPr>
+        <w:t xml:space="preserve">sería el precio por día para el </w:t>
       </w:r>
       <w:r>
         <w:rPr>
           <w:i/>
           <w:iCs/>
+          <w:sz w:val="24"/>
+          <w:szCs w:val="24"/>
         </w:rPr>
         <w:t>Blu-Ray</w:t>
       </w:r>
       <w:r>
+        <w:rPr>
+          <w:sz w:val="24"/>
+          <w:szCs w:val="24"/>
+        </w:rPr>
         <w:t>?</w:t>
       </w:r>
-      <w:bookmarkStart w:id="0" w:name="_GoBack"/>
-      <w:bookmarkEnd w:id="0"/>
-    </w:p>
-    <w:p>
-      <w:r>
+    </w:p>
+    <w:p>
+      <w:pPr>
+        <w:rPr>
+          <w:sz w:val="24"/>
+          <w:szCs w:val="24"/>
+        </w:rPr>
+      </w:pPr>
+      <w:r>
+        <w:rPr>
+          <w:sz w:val="24"/>
+          <w:szCs w:val="24"/>
+        </w:rPr>
         <w:t xml:space="preserve">¿Cuáles entradas para cuando un usuario se está registrando deberían ser mandatorio? </w:t>
+      </w:r>
+      <w:r>
+        <w:rPr>
+          <w:sz w:val="24"/>
+          <w:szCs w:val="24"/>
+        </w:rPr>
+        <w:t>Por el momento tengo estas</w:t>
+      </w:r>
+      <w:r>
+        <w:rPr>
+          <w:sz w:val="24"/>
+          <w:szCs w:val="24"/>
+        </w:rPr>
+        <w:t xml:space="preserve"> (**)</w:t>
+      </w:r>
+      <w:r>
+        <w:rPr>
+          <w:sz w:val="24"/>
+          <w:szCs w:val="24"/>
+        </w:rPr>
+        <w:t>:</w:t>
       </w:r>
     </w:p>
     <w:p>
@@ -98,17 +154,23 @@
           <w:numId w:val="1"/>
         </w:numPr>
         <w:rPr>
-          <w:lang w:val="en-US"/>
-        </w:rPr>
-      </w:pPr>
-      <w:r>
-        <w:rPr>
+          <w:sz w:val="24"/>
+          <w:szCs w:val="24"/>
+          <w:lang w:val="en-US"/>
+        </w:rPr>
+      </w:pPr>
+      <w:r>
+        <w:rPr>
+          <w:sz w:val="24"/>
+          <w:szCs w:val="24"/>
           <w:lang w:val="en-US"/>
         </w:rPr>
         <w:t>Username</w:t>
       </w:r>
       <w:r>
         <w:rPr>
+          <w:sz w:val="24"/>
+          <w:szCs w:val="24"/>
           <w:lang w:val="en-US"/>
         </w:rPr>
         <w:t xml:space="preserve"> **</w:t>
@@ -122,17 +184,23 @@
           <w:numId w:val="1"/>
         </w:numPr>
         <w:rPr>
-          <w:lang w:val="en-US"/>
-        </w:rPr>
-      </w:pPr>
-      <w:r>
-        <w:rPr>
+          <w:sz w:val="24"/>
+          <w:szCs w:val="24"/>
+          <w:lang w:val="en-US"/>
+        </w:rPr>
+      </w:pPr>
+      <w:r>
+        <w:rPr>
+          <w:sz w:val="24"/>
+          <w:szCs w:val="24"/>
           <w:lang w:val="en-US"/>
         </w:rPr>
         <w:t>Password</w:t>
       </w:r>
       <w:r>
         <w:rPr>
+          <w:sz w:val="24"/>
+          <w:szCs w:val="24"/>
           <w:lang w:val="en-US"/>
         </w:rPr>
         <w:t xml:space="preserve"> **</w:t>
@@ -146,17 +214,23 @@
           <w:numId w:val="1"/>
         </w:numPr>
         <w:rPr>
-          <w:lang w:val="en-US"/>
-        </w:rPr>
-      </w:pPr>
-      <w:r>
-        <w:rPr>
+          <w:sz w:val="24"/>
+          <w:szCs w:val="24"/>
+          <w:lang w:val="en-US"/>
+        </w:rPr>
+      </w:pPr>
+      <w:r>
+        <w:rPr>
+          <w:sz w:val="24"/>
+          <w:szCs w:val="24"/>
           <w:lang w:val="en-US"/>
         </w:rPr>
         <w:t>First Name</w:t>
       </w:r>
       <w:r>
         <w:rPr>
+          <w:sz w:val="24"/>
+          <w:szCs w:val="24"/>
           <w:lang w:val="en-US"/>
         </w:rPr>
         <w:t xml:space="preserve"> **</w:t>
@@ -170,11 +244,15 @@
           <w:numId w:val="1"/>
         </w:numPr>
         <w:rPr>
-          <w:lang w:val="en-US"/>
-        </w:rPr>
-      </w:pPr>
-      <w:r>
-        <w:rPr>
+          <w:sz w:val="24"/>
+          <w:szCs w:val="24"/>
+          <w:lang w:val="en-US"/>
+        </w:rPr>
+      </w:pPr>
+      <w:r>
+        <w:rPr>
+          <w:sz w:val="24"/>
+          <w:szCs w:val="24"/>
           <w:lang w:val="en-US"/>
         </w:rPr>
         <w:t>Middle Name</w:t>
@@ -188,17 +266,23 @@
           <w:numId w:val="1"/>
         </w:numPr>
         <w:rPr>
-          <w:lang w:val="en-US"/>
-        </w:rPr>
-      </w:pPr>
-      <w:r>
-        <w:rPr>
+          <w:sz w:val="24"/>
+          <w:szCs w:val="24"/>
+          <w:lang w:val="en-US"/>
+        </w:rPr>
+      </w:pPr>
+      <w:r>
+        <w:rPr>
+          <w:sz w:val="24"/>
+          <w:szCs w:val="24"/>
           <w:lang w:val="en-US"/>
         </w:rPr>
         <w:t>Last Name</w:t>
       </w:r>
       <w:r>
         <w:rPr>
+          <w:sz w:val="24"/>
+          <w:szCs w:val="24"/>
           <w:lang w:val="en-US"/>
         </w:rPr>
         <w:t xml:space="preserve"> **</w:t>
@@ -212,11 +296,15 @@
           <w:numId w:val="1"/>
         </w:numPr>
         <w:rPr>
-          <w:lang w:val="en-US"/>
-        </w:rPr>
-      </w:pPr>
-      <w:r>
-        <w:rPr>
+          <w:sz w:val="24"/>
+          <w:szCs w:val="24"/>
+          <w:lang w:val="en-US"/>
+        </w:rPr>
+      </w:pPr>
+      <w:r>
+        <w:rPr>
+          <w:sz w:val="24"/>
+          <w:szCs w:val="24"/>
           <w:lang w:val="en-US"/>
         </w:rPr>
         <w:t>Date of Birth</w:t>
@@ -230,17 +318,23 @@
           <w:numId w:val="1"/>
         </w:numPr>
         <w:rPr>
-          <w:lang w:val="en-US"/>
-        </w:rPr>
-      </w:pPr>
-      <w:r>
-        <w:rPr>
+          <w:sz w:val="24"/>
+          <w:szCs w:val="24"/>
+          <w:lang w:val="en-US"/>
+        </w:rPr>
+      </w:pPr>
+      <w:r>
+        <w:rPr>
+          <w:sz w:val="24"/>
+          <w:szCs w:val="24"/>
           <w:lang w:val="en-US"/>
         </w:rPr>
         <w:t>Address</w:t>
       </w:r>
       <w:r>
         <w:rPr>
+          <w:sz w:val="24"/>
+          <w:szCs w:val="24"/>
           <w:lang w:val="en-US"/>
         </w:rPr>
         <w:t xml:space="preserve"> **</w:t>
@@ -254,17 +348,23 @@
           <w:numId w:val="1"/>
         </w:numPr>
         <w:rPr>
-          <w:lang w:val="en-US"/>
-        </w:rPr>
-      </w:pPr>
-      <w:r>
-        <w:rPr>
+          <w:sz w:val="24"/>
+          <w:szCs w:val="24"/>
+          <w:lang w:val="en-US"/>
+        </w:rPr>
+      </w:pPr>
+      <w:r>
+        <w:rPr>
+          <w:sz w:val="24"/>
+          <w:szCs w:val="24"/>
           <w:lang w:val="en-US"/>
         </w:rPr>
         <w:t>City</w:t>
       </w:r>
       <w:r>
         <w:rPr>
+          <w:sz w:val="24"/>
+          <w:szCs w:val="24"/>
           <w:lang w:val="en-US"/>
         </w:rPr>
         <w:t xml:space="preserve"> **</w:t>
@@ -278,17 +378,23 @@
           <w:numId w:val="1"/>
         </w:numPr>
         <w:rPr>
-          <w:lang w:val="en-US"/>
-        </w:rPr>
-      </w:pPr>
-      <w:r>
-        <w:rPr>
+          <w:sz w:val="24"/>
+          <w:szCs w:val="24"/>
+          <w:lang w:val="en-US"/>
+        </w:rPr>
+      </w:pPr>
+      <w:r>
+        <w:rPr>
+          <w:sz w:val="24"/>
+          <w:szCs w:val="24"/>
           <w:lang w:val="en-US"/>
         </w:rPr>
         <w:t>Zip Code</w:t>
       </w:r>
       <w:r>
         <w:rPr>
+          <w:sz w:val="24"/>
+          <w:szCs w:val="24"/>
           <w:lang w:val="en-US"/>
         </w:rPr>
         <w:t xml:space="preserve"> **</w:t>
@@ -302,17 +408,186 @@
           <w:numId w:val="1"/>
         </w:numPr>
         <w:rPr>
-          <w:lang w:val="en-US"/>
-        </w:rPr>
-      </w:pPr>
-      <w:r>
-        <w:rPr>
+          <w:sz w:val="24"/>
+          <w:szCs w:val="24"/>
+          <w:lang w:val="en-US"/>
+        </w:rPr>
+      </w:pPr>
+      <w:r>
+        <w:rPr>
+          <w:sz w:val="24"/>
+          <w:szCs w:val="24"/>
           <w:lang w:val="en-US"/>
         </w:rPr>
         <w:t>Phone</w:t>
       </w:r>
     </w:p>
-    <w:p/>
+    <w:p>
+      <w:pPr>
+        <w:rPr>
+          <w:sz w:val="24"/>
+          <w:szCs w:val="24"/>
+        </w:rPr>
+      </w:pPr>
+      <w:r>
+        <w:rPr>
+          <w:sz w:val="24"/>
+          <w:szCs w:val="24"/>
+        </w:rPr>
+        <w:t xml:space="preserve">Cuando se valla a entregar el proyecto, </w:t>
+      </w:r>
+      <w:r>
+        <w:rPr>
+          <w:sz w:val="24"/>
+          <w:szCs w:val="24"/>
+        </w:rPr>
+        <w:t>¿</w:t>
+      </w:r>
+      <w:r>
+        <w:rPr>
+          <w:sz w:val="24"/>
+          <w:szCs w:val="24"/>
+        </w:rPr>
+        <w:t xml:space="preserve">cuál debería ser el </w:t>
+      </w:r>
+      <w:r>
+        <w:rPr>
+          <w:i/>
+          <w:iCs/>
+          <w:sz w:val="24"/>
+          <w:szCs w:val="24"/>
+          <w:lang w:val="en-US"/>
+        </w:rPr>
+        <w:t>username</w:t>
+      </w:r>
+      <w:r>
+        <w:rPr>
+          <w:sz w:val="24"/>
+          <w:szCs w:val="24"/>
+        </w:rPr>
+        <w:t xml:space="preserve"> y </w:t>
+      </w:r>
+      <w:proofErr w:type="gramStart"/>
+      <w:r>
+        <w:rPr>
+          <w:i/>
+          <w:iCs/>
+          <w:sz w:val="24"/>
+          <w:szCs w:val="24"/>
+          <w:lang w:val="en-US"/>
+        </w:rPr>
+        <w:t>password</w:t>
+      </w:r>
+      <w:proofErr w:type="gramEnd"/>
+      <w:r>
+        <w:rPr>
+          <w:sz w:val="24"/>
+          <w:szCs w:val="24"/>
+        </w:rPr>
+        <w:t xml:space="preserve"> para la base de datos?</w:t>
+      </w:r>
+    </w:p>
+    <w:p>
+      <w:pPr>
+        <w:rPr>
+          <w:rFonts w:ascii="Consolas" w:hAnsi="Consolas"/>
+          <w:sz w:val="24"/>
+          <w:szCs w:val="24"/>
+        </w:rPr>
+      </w:pPr>
+      <w:r>
+        <w:rPr>
+          <w:rFonts w:ascii="Consolas" w:hAnsi="Consolas"/>
+          <w:sz w:val="24"/>
+          <w:szCs w:val="24"/>
+          <w:lang w:val="en-US"/>
+        </w:rPr>
+        <w:t>username</w:t>
+      </w:r>
+      <w:r>
+        <w:rPr>
+          <w:rFonts w:ascii="Consolas" w:hAnsi="Consolas"/>
+          <w:sz w:val="24"/>
+          <w:szCs w:val="24"/>
+        </w:rPr>
+        <w:t>: “</w:t>
+      </w:r>
+      <w:r>
+        <w:rPr>
+          <w:rFonts w:ascii="Consolas" w:hAnsi="Consolas"/>
+          <w:sz w:val="24"/>
+          <w:szCs w:val="24"/>
+          <w:lang w:val="en-US"/>
+        </w:rPr>
+        <w:t>root</w:t>
+      </w:r>
+      <w:r>
+        <w:rPr>
+          <w:rFonts w:ascii="Consolas" w:hAnsi="Consolas"/>
+          <w:sz w:val="24"/>
+          <w:szCs w:val="24"/>
+        </w:rPr>
+        <w:t>”</w:t>
+      </w:r>
+    </w:p>
+    <w:p>
+      <w:pPr>
+        <w:rPr>
+          <w:rFonts w:ascii="Consolas" w:hAnsi="Consolas"/>
+          <w:sz w:val="24"/>
+          <w:szCs w:val="24"/>
+        </w:rPr>
+      </w:pPr>
+      <w:r>
+        <w:rPr>
+          <w:rFonts w:ascii="Consolas" w:hAnsi="Consolas"/>
+          <w:sz w:val="24"/>
+          <w:szCs w:val="24"/>
+          <w:lang w:val="en-US"/>
+        </w:rPr>
+        <w:t>passwor</w:t>
+      </w:r>
+      <w:r>
+        <w:rPr>
+          <w:rFonts w:ascii="Consolas" w:hAnsi="Consolas"/>
+          <w:sz w:val="24"/>
+          <w:szCs w:val="24"/>
+          <w:lang w:val="en-US"/>
+        </w:rPr>
+        <w:t>d</w:t>
+      </w:r>
+      <w:r>
+        <w:rPr>
+          <w:rFonts w:ascii="Consolas" w:hAnsi="Consolas"/>
+          <w:sz w:val="24"/>
+          <w:szCs w:val="24"/>
+        </w:rPr>
+        <w:t>: “”</w:t>
+      </w:r>
+    </w:p>
+    <w:p>
+      <w:pPr>
+        <w:rPr>
+          <w:sz w:val="24"/>
+          <w:szCs w:val="24"/>
+        </w:rPr>
+      </w:pPr>
+      <w:r>
+        <w:rPr>
+          <w:sz w:val="24"/>
+          <w:szCs w:val="24"/>
+        </w:rPr>
+        <w:t xml:space="preserve">Para la aplicación </w:t>
+      </w:r>
+    </w:p>
+    <w:p>
+      <w:pPr>
+        <w:rPr>
+          <w:sz w:val="24"/>
+          <w:szCs w:val="24"/>
+        </w:rPr>
+      </w:pPr>
+    </w:p>
     <w:sectPr>
       <w:pgSz w:w="12240" w:h="15840"/>
       <w:pgMar w:top="1440" w:right="1440" w:bottom="1440" w:left="1440" w:header="720" w:footer="720" w:gutter="0"/>

</xml_diff>

<commit_message>
refactored code refactored database cleaned up db values and added \' to certain values
</commit_message>
<xml_diff>
--- a/build/classes/preguntas.docx
+++ b/build/classes/preguntas.docx
@@ -150,7 +150,21 @@
           <w:sz w:val="24"/>
           <w:szCs w:val="24"/>
         </w:rPr>
-        <w:t xml:space="preserve"> la contraseña del usuario? </w:t>
+        <w:t xml:space="preserve"> la contraseña del usuario</w:t>
+      </w:r>
+      <w:r>
+        <w:rPr>
+          <w:sz w:val="24"/>
+          <w:szCs w:val="24"/>
+        </w:rPr>
+        <w:t xml:space="preserve"> en la base de datos</w:t>
+      </w:r>
+      <w:r>
+        <w:rPr>
+          <w:sz w:val="24"/>
+          <w:szCs w:val="24"/>
+        </w:rPr>
+        <w:t xml:space="preserve">? </w:t>
       </w:r>
     </w:p>
     <w:p>
@@ -225,8 +239,6 @@
         </w:rPr>
         <w:t>Password **</w:t>
       </w:r>
-      <w:bookmarkStart w:id="0" w:name="_GoBack"/>
-      <w:bookmarkEnd w:id="0"/>
     </w:p>
     <w:p>
       <w:pPr>
@@ -403,6 +415,8 @@
         </w:rPr>
         <w:t>Phone</w:t>
       </w:r>
+      <w:bookmarkStart w:id="0" w:name="_GoBack"/>
+      <w:bookmarkEnd w:id="0"/>
     </w:p>
     <w:p>
       <w:pPr>

</xml_diff>

<commit_message>
Created Rental table interface and fetches the information (not completed)
</commit_message>
<xml_diff>
--- a/build/classes/preguntas.docx
+++ b/build/classes/preguntas.docx
@@ -14,694 +14,48 @@
           <w:sz w:val="24"/>
           <w:szCs w:val="24"/>
         </w:rPr>
-        <w:t xml:space="preserve">Cuando se valla a entregar el proyecto, ¿cuál debería ser el </w:t>
+        <w:t>Saludos Prof. Miguel Nieves Acevedo,</w:t>
       </w:r>
-      <w:r>
+    </w:p>
+    <w:p>
+      <w:pPr>
         <w:rPr>
-          <w:i/>
-          <w:iCs/>
           <w:sz w:val="24"/>
           <w:szCs w:val="24"/>
-          <w:lang w:val="en-US"/>
         </w:rPr>
-        <w:t>username</w:t>
-      </w:r>
+      </w:pPr>
+      <w:bookmarkStart w:id="0" w:name="_GoBack"/>
+      <w:bookmarkEnd w:id="0"/>
+    </w:p>
+    <w:p>
+      <w:pPr>
+        <w:rPr>
+          <w:sz w:val="24"/>
+          <w:szCs w:val="24"/>
+        </w:rPr>
+      </w:pPr>
       <w:r>
         <w:rPr>
           <w:sz w:val="24"/>
           <w:szCs w:val="24"/>
         </w:rPr>
-        <w:t xml:space="preserve"> y </w:t>
+        <w:t>Cordialmente,</w:t>
       </w:r>
-      <w:proofErr w:type="gramStart"/>
-      <w:r>
+    </w:p>
+    <w:p>
+      <w:pPr>
         <w:rPr>
-          <w:i/>
-          <w:iCs/>
           <w:sz w:val="24"/>
           <w:szCs w:val="24"/>
-          <w:lang w:val="en-US"/>
         </w:rPr>
-        <w:t>password</w:t>
-      </w:r>
-      <w:proofErr w:type="gramEnd"/>
+      </w:pPr>
       <w:r>
         <w:rPr>
           <w:sz w:val="24"/>
           <w:szCs w:val="24"/>
         </w:rPr>
-        <w:t xml:space="preserve"> para la base de datos?</w:t>
+        <w:t>Dustin</w:t>
       </w:r>
-    </w:p>
-    <w:p>
-      <w:pPr>
-        <w:rPr>
-          <w:rFonts w:ascii="Consolas" w:hAnsi="Consolas"/>
-          <w:sz w:val="24"/>
-          <w:szCs w:val="24"/>
-        </w:rPr>
-      </w:pPr>
-      <w:r>
-        <w:rPr>
-          <w:rFonts w:ascii="Consolas" w:hAnsi="Consolas"/>
-          <w:sz w:val="24"/>
-          <w:szCs w:val="24"/>
-          <w:lang w:val="en-US"/>
-        </w:rPr>
-        <w:t>username</w:t>
-      </w:r>
-      <w:r>
-        <w:rPr>
-          <w:rFonts w:ascii="Consolas" w:hAnsi="Consolas"/>
-          <w:sz w:val="24"/>
-          <w:szCs w:val="24"/>
-        </w:rPr>
-        <w:t>: “</w:t>
-      </w:r>
-      <w:r>
-        <w:rPr>
-          <w:rFonts w:ascii="Consolas" w:hAnsi="Consolas"/>
-          <w:sz w:val="24"/>
-          <w:szCs w:val="24"/>
-          <w:lang w:val="en-US"/>
-        </w:rPr>
-        <w:t>root</w:t>
-      </w:r>
-      <w:r>
-        <w:rPr>
-          <w:rFonts w:ascii="Consolas" w:hAnsi="Consolas"/>
-          <w:sz w:val="24"/>
-          <w:szCs w:val="24"/>
-        </w:rPr>
-        <w:t>”</w:t>
-      </w:r>
-    </w:p>
-    <w:p>
-      <w:pPr>
-        <w:rPr>
-          <w:rFonts w:ascii="Consolas" w:hAnsi="Consolas"/>
-          <w:sz w:val="24"/>
-          <w:szCs w:val="24"/>
-        </w:rPr>
-      </w:pPr>
-      <w:r>
-        <w:rPr>
-          <w:rFonts w:ascii="Consolas" w:hAnsi="Consolas"/>
-          <w:sz w:val="24"/>
-          <w:szCs w:val="24"/>
-          <w:lang w:val="en-US"/>
-        </w:rPr>
-        <w:t>password</w:t>
-      </w:r>
-      <w:r>
-        <w:rPr>
-          <w:rFonts w:ascii="Consolas" w:hAnsi="Consolas"/>
-          <w:sz w:val="24"/>
-          <w:szCs w:val="24"/>
-        </w:rPr>
-        <w:t xml:space="preserve">: </w:t>
-      </w:r>
-      <w:bookmarkStart w:id="0" w:name="_GoBack"/>
-      <w:bookmarkEnd w:id="0"/>
-      <w:r>
-        <w:rPr>
-          <w:rFonts w:ascii="Consolas" w:hAnsi="Consolas"/>
-          <w:sz w:val="24"/>
-          <w:szCs w:val="24"/>
-        </w:rPr>
-        <w:t>“”</w:t>
-      </w:r>
-    </w:p>
-    <w:p>
-      <w:pPr>
-        <w:rPr>
-          <w:sz w:val="24"/>
-          <w:szCs w:val="24"/>
-        </w:rPr>
-      </w:pPr>
-      <w:r>
-        <w:rPr>
-          <w:sz w:val="24"/>
-          <w:szCs w:val="24"/>
-        </w:rPr>
-        <w:t xml:space="preserve">¿El </w:t>
-      </w:r>
-      <w:r>
-        <w:rPr>
-          <w:i/>
-          <w:iCs/>
-          <w:sz w:val="24"/>
-          <w:szCs w:val="24"/>
-        </w:rPr>
-        <w:t>script</w:t>
-      </w:r>
-      <w:r>
-        <w:rPr>
-          <w:sz w:val="24"/>
-          <w:szCs w:val="24"/>
-        </w:rPr>
-        <w:t xml:space="preserve"> de la base de datos se tiene que entregar como un archivo can la extensión de </w:t>
-      </w:r>
-      <w:r>
-        <w:rPr>
-          <w:i/>
-          <w:iCs/>
-          <w:sz w:val="24"/>
-          <w:szCs w:val="24"/>
-        </w:rPr>
-        <w:t>SQL</w:t>
-      </w:r>
-      <w:r>
-        <w:rPr>
-          <w:sz w:val="24"/>
-          <w:szCs w:val="24"/>
-        </w:rPr>
-        <w:t xml:space="preserve"> (</w:t>
-      </w:r>
-      <w:proofErr w:type="spellStart"/>
-      <w:r>
-        <w:rPr>
-          <w:i/>
-          <w:iCs/>
-          <w:sz w:val="24"/>
-          <w:szCs w:val="24"/>
-        </w:rPr>
-        <w:t>script.sql</w:t>
-      </w:r>
-      <w:proofErr w:type="spellEnd"/>
-      <w:r>
-        <w:rPr>
-          <w:sz w:val="24"/>
-          <w:szCs w:val="24"/>
-        </w:rPr>
-        <w:t>)?</w:t>
-      </w:r>
-    </w:p>
-    <w:p>
-      <w:pPr>
-        <w:rPr>
-          <w:sz w:val="24"/>
-          <w:szCs w:val="24"/>
-        </w:rPr>
-      </w:pPr>
-      <w:r>
-        <w:rPr>
-          <w:sz w:val="24"/>
-          <w:szCs w:val="24"/>
-        </w:rPr>
-        <w:t xml:space="preserve">¿Se tiene que </w:t>
-      </w:r>
-      <w:r>
-        <w:rPr>
-          <w:i/>
-          <w:iCs/>
-          <w:sz w:val="24"/>
-          <w:szCs w:val="24"/>
-        </w:rPr>
-        <w:t>hash</w:t>
-      </w:r>
-      <w:r>
-        <w:rPr>
-          <w:sz w:val="24"/>
-          <w:szCs w:val="24"/>
-        </w:rPr>
-        <w:t xml:space="preserve"> la contraseña del usuario</w:t>
-      </w:r>
-      <w:r>
-        <w:rPr>
-          <w:sz w:val="24"/>
-          <w:szCs w:val="24"/>
-        </w:rPr>
-        <w:t xml:space="preserve"> en la base de datos</w:t>
-      </w:r>
-      <w:r>
-        <w:rPr>
-          <w:sz w:val="24"/>
-          <w:szCs w:val="24"/>
-        </w:rPr>
-        <w:t xml:space="preserve">? </w:t>
-      </w:r>
-    </w:p>
-    <w:p>
-      <w:pPr>
-        <w:rPr>
-          <w:sz w:val="24"/>
-          <w:szCs w:val="24"/>
-        </w:rPr>
-      </w:pPr>
-      <w:r>
-        <w:rPr>
-          <w:sz w:val="24"/>
-          <w:szCs w:val="24"/>
-        </w:rPr>
-        <w:t>¿Cuáles entradas para cuando un usuario se está registrando deberían ser mandatorio? Por el momento tengo estas</w:t>
-      </w:r>
-      <w:r>
-        <w:rPr>
-          <w:sz w:val="24"/>
-          <w:szCs w:val="24"/>
-        </w:rPr>
-        <w:t xml:space="preserve"> como mandatorio</w:t>
-      </w:r>
-      <w:r>
-        <w:rPr>
-          <w:sz w:val="24"/>
-          <w:szCs w:val="24"/>
-        </w:rPr>
-        <w:t xml:space="preserve"> (**):</w:t>
-      </w:r>
-    </w:p>
-    <w:p>
-      <w:pPr>
-        <w:pStyle w:val="ListParagraph"/>
-        <w:numPr>
-          <w:ilvl w:val="0"/>
-          <w:numId w:val="1"/>
-        </w:numPr>
-        <w:rPr>
-          <w:sz w:val="24"/>
-          <w:szCs w:val="24"/>
-          <w:lang w:val="en-US"/>
-        </w:rPr>
-      </w:pPr>
-      <w:r>
-        <w:rPr>
-          <w:sz w:val="24"/>
-          <w:szCs w:val="24"/>
-          <w:lang w:val="en-US"/>
-        </w:rPr>
-        <w:t>Username **</w:t>
-      </w:r>
-    </w:p>
-    <w:p>
-      <w:pPr>
-        <w:pStyle w:val="ListParagraph"/>
-        <w:numPr>
-          <w:ilvl w:val="0"/>
-          <w:numId w:val="1"/>
-        </w:numPr>
-        <w:rPr>
-          <w:sz w:val="24"/>
-          <w:szCs w:val="24"/>
-          <w:lang w:val="en-US"/>
-        </w:rPr>
-      </w:pPr>
-      <w:r>
-        <w:rPr>
-          <w:sz w:val="24"/>
-          <w:szCs w:val="24"/>
-          <w:lang w:val="en-US"/>
-        </w:rPr>
-        <w:t>Password **</w:t>
-      </w:r>
-    </w:p>
-    <w:p>
-      <w:pPr>
-        <w:pStyle w:val="ListParagraph"/>
-        <w:numPr>
-          <w:ilvl w:val="0"/>
-          <w:numId w:val="1"/>
-        </w:numPr>
-        <w:rPr>
-          <w:sz w:val="24"/>
-          <w:szCs w:val="24"/>
-          <w:lang w:val="en-US"/>
-        </w:rPr>
-      </w:pPr>
-      <w:r>
-        <w:rPr>
-          <w:sz w:val="24"/>
-          <w:szCs w:val="24"/>
-          <w:lang w:val="en-US"/>
-        </w:rPr>
-        <w:t>First Name **</w:t>
-      </w:r>
-    </w:p>
-    <w:p>
-      <w:pPr>
-        <w:pStyle w:val="ListParagraph"/>
-        <w:numPr>
-          <w:ilvl w:val="0"/>
-          <w:numId w:val="1"/>
-        </w:numPr>
-        <w:rPr>
-          <w:sz w:val="24"/>
-          <w:szCs w:val="24"/>
-          <w:lang w:val="en-US"/>
-        </w:rPr>
-      </w:pPr>
-      <w:r>
-        <w:rPr>
-          <w:sz w:val="24"/>
-          <w:szCs w:val="24"/>
-          <w:lang w:val="en-US"/>
-        </w:rPr>
-        <w:t>Middle Name</w:t>
-      </w:r>
-    </w:p>
-    <w:p>
-      <w:pPr>
-        <w:pStyle w:val="ListParagraph"/>
-        <w:numPr>
-          <w:ilvl w:val="0"/>
-          <w:numId w:val="1"/>
-        </w:numPr>
-        <w:rPr>
-          <w:sz w:val="24"/>
-          <w:szCs w:val="24"/>
-          <w:lang w:val="en-US"/>
-        </w:rPr>
-      </w:pPr>
-      <w:r>
-        <w:rPr>
-          <w:sz w:val="24"/>
-          <w:szCs w:val="24"/>
-          <w:lang w:val="en-US"/>
-        </w:rPr>
-        <w:t>Last Name **</w:t>
-      </w:r>
-    </w:p>
-    <w:p>
-      <w:pPr>
-        <w:pStyle w:val="ListParagraph"/>
-        <w:numPr>
-          <w:ilvl w:val="0"/>
-          <w:numId w:val="1"/>
-        </w:numPr>
-        <w:rPr>
-          <w:sz w:val="24"/>
-          <w:szCs w:val="24"/>
-          <w:lang w:val="en-US"/>
-        </w:rPr>
-      </w:pPr>
-      <w:r>
-        <w:rPr>
-          <w:sz w:val="24"/>
-          <w:szCs w:val="24"/>
-          <w:lang w:val="en-US"/>
-        </w:rPr>
-        <w:t>Date of Birth</w:t>
-      </w:r>
-    </w:p>
-    <w:p>
-      <w:pPr>
-        <w:pStyle w:val="ListParagraph"/>
-        <w:numPr>
-          <w:ilvl w:val="0"/>
-          <w:numId w:val="1"/>
-        </w:numPr>
-        <w:rPr>
-          <w:sz w:val="24"/>
-          <w:szCs w:val="24"/>
-          <w:lang w:val="en-US"/>
-        </w:rPr>
-      </w:pPr>
-      <w:r>
-        <w:rPr>
-          <w:sz w:val="24"/>
-          <w:szCs w:val="24"/>
-          <w:lang w:val="en-US"/>
-        </w:rPr>
-        <w:t>Address **</w:t>
-      </w:r>
-    </w:p>
-    <w:p>
-      <w:pPr>
-        <w:pStyle w:val="ListParagraph"/>
-        <w:numPr>
-          <w:ilvl w:val="0"/>
-          <w:numId w:val="1"/>
-        </w:numPr>
-        <w:rPr>
-          <w:sz w:val="24"/>
-          <w:szCs w:val="24"/>
-          <w:lang w:val="en-US"/>
-        </w:rPr>
-      </w:pPr>
-      <w:r>
-        <w:rPr>
-          <w:sz w:val="24"/>
-          <w:szCs w:val="24"/>
-          <w:lang w:val="en-US"/>
-        </w:rPr>
-        <w:t>City **</w:t>
-      </w:r>
-    </w:p>
-    <w:p>
-      <w:pPr>
-        <w:pStyle w:val="ListParagraph"/>
-        <w:numPr>
-          <w:ilvl w:val="0"/>
-          <w:numId w:val="1"/>
-        </w:numPr>
-        <w:rPr>
-          <w:sz w:val="24"/>
-          <w:szCs w:val="24"/>
-          <w:lang w:val="en-US"/>
-        </w:rPr>
-      </w:pPr>
-      <w:r>
-        <w:rPr>
-          <w:sz w:val="24"/>
-          <w:szCs w:val="24"/>
-          <w:lang w:val="en-US"/>
-        </w:rPr>
-        <w:t>Zip Code **</w:t>
-      </w:r>
-    </w:p>
-    <w:p>
-      <w:pPr>
-        <w:pStyle w:val="ListParagraph"/>
-        <w:numPr>
-          <w:ilvl w:val="0"/>
-          <w:numId w:val="1"/>
-        </w:numPr>
-        <w:rPr>
-          <w:sz w:val="24"/>
-          <w:szCs w:val="24"/>
-          <w:lang w:val="en-US"/>
-        </w:rPr>
-      </w:pPr>
-      <w:r>
-        <w:rPr>
-          <w:sz w:val="24"/>
-          <w:szCs w:val="24"/>
-          <w:lang w:val="en-US"/>
-        </w:rPr>
-        <w:t>Phone</w:t>
-      </w:r>
-    </w:p>
-    <w:p>
-      <w:pPr>
-        <w:rPr>
-          <w:sz w:val="24"/>
-          <w:szCs w:val="24"/>
-        </w:rPr>
-      </w:pPr>
-      <w:r>
-        <w:rPr>
-          <w:sz w:val="24"/>
-          <w:szCs w:val="24"/>
-        </w:rPr>
-        <w:t xml:space="preserve">El precio del </w:t>
-      </w:r>
-      <w:r>
-        <w:rPr>
-          <w:i/>
-          <w:iCs/>
-          <w:sz w:val="24"/>
-          <w:szCs w:val="24"/>
-        </w:rPr>
-        <w:t>DVD</w:t>
-      </w:r>
-      <w:r>
-        <w:rPr>
-          <w:sz w:val="24"/>
-          <w:szCs w:val="24"/>
-        </w:rPr>
-        <w:t xml:space="preserve"> por día es de 2 dólares, </w:t>
-      </w:r>
-      <w:r>
-        <w:rPr>
-          <w:sz w:val="24"/>
-          <w:szCs w:val="24"/>
-        </w:rPr>
-        <w:t>¿</w:t>
-      </w:r>
-      <w:r>
-        <w:rPr>
-          <w:sz w:val="24"/>
-          <w:szCs w:val="24"/>
-        </w:rPr>
-        <w:t>c</w:t>
-      </w:r>
-      <w:r>
-        <w:rPr>
-          <w:sz w:val="24"/>
-          <w:szCs w:val="24"/>
-        </w:rPr>
-        <w:t xml:space="preserve">uál sería el precio por día para el </w:t>
-      </w:r>
-      <w:r>
-        <w:rPr>
-          <w:i/>
-          <w:iCs/>
-          <w:sz w:val="24"/>
-          <w:szCs w:val="24"/>
-        </w:rPr>
-        <w:t>Blu-Ray</w:t>
-      </w:r>
-      <w:r>
-        <w:rPr>
-          <w:sz w:val="24"/>
-          <w:szCs w:val="24"/>
-        </w:rPr>
-        <w:t>?</w:t>
-      </w:r>
-    </w:p>
-    <w:p>
-      <w:pPr>
-        <w:rPr>
-          <w:sz w:val="24"/>
-          <w:szCs w:val="24"/>
-        </w:rPr>
-      </w:pPr>
-      <w:r>
-        <w:rPr>
-          <w:sz w:val="24"/>
-          <w:szCs w:val="24"/>
-        </w:rPr>
-        <w:t xml:space="preserve">¿Cuánto tiempo por defecto un alquiler se </w:t>
-      </w:r>
-      <w:r>
-        <w:rPr>
-          <w:sz w:val="24"/>
-          <w:szCs w:val="24"/>
-        </w:rPr>
-        <w:t>puede</w:t>
-      </w:r>
-      <w:r>
-        <w:rPr>
-          <w:sz w:val="24"/>
-          <w:szCs w:val="24"/>
-        </w:rPr>
-        <w:t xml:space="preserve"> tener? </w:t>
-      </w:r>
-      <w:r>
-        <w:rPr>
-          <w:sz w:val="24"/>
-          <w:szCs w:val="24"/>
-        </w:rPr>
-        <w:t xml:space="preserve">¿Deben ver penalidades si se pasa del tiempo establecido? </w:t>
-      </w:r>
-    </w:p>
-    <w:p>
-      <w:pPr>
-        <w:rPr>
-          <w:sz w:val="24"/>
-          <w:szCs w:val="24"/>
-        </w:rPr>
-      </w:pPr>
-      <w:r>
-        <w:rPr>
-          <w:sz w:val="24"/>
-          <w:szCs w:val="24"/>
-        </w:rPr>
-        <w:t xml:space="preserve">¿Cuáles serían las cuotas adicionales? </w:t>
-      </w:r>
-      <w:r>
-        <w:rPr>
-          <w:sz w:val="24"/>
-          <w:szCs w:val="24"/>
-        </w:rPr>
-        <w:t>¿Impuestos?</w:t>
-      </w:r>
-      <w:r>
-        <w:rPr>
-          <w:sz w:val="24"/>
-          <w:szCs w:val="24"/>
-        </w:rPr>
-        <w:t xml:space="preserve"> (</w:t>
-      </w:r>
-      <w:r>
-        <w:rPr>
-          <w:sz w:val="24"/>
-          <w:szCs w:val="24"/>
-        </w:rPr>
-        <w:t>La confirmación c</w:t>
-      </w:r>
-      <w:r>
-        <w:rPr>
-          <w:sz w:val="24"/>
-          <w:szCs w:val="24"/>
-        </w:rPr>
-        <w:t xml:space="preserve">uando un usuario </w:t>
-      </w:r>
-      <w:r>
-        <w:rPr>
-          <w:sz w:val="24"/>
-          <w:szCs w:val="24"/>
-        </w:rPr>
-        <w:t>selecciona</w:t>
-      </w:r>
-      <w:r>
-        <w:rPr>
-          <w:sz w:val="24"/>
-          <w:szCs w:val="24"/>
-        </w:rPr>
-        <w:t xml:space="preserve"> </w:t>
-      </w:r>
-      <w:r>
-        <w:rPr>
-          <w:sz w:val="24"/>
-          <w:szCs w:val="24"/>
-        </w:rPr>
-        <w:t xml:space="preserve">algo para </w:t>
-      </w:r>
-      <w:r>
-        <w:rPr>
-          <w:sz w:val="24"/>
-          <w:szCs w:val="24"/>
-        </w:rPr>
-        <w:t>alquila</w:t>
-      </w:r>
-      <w:r>
-        <w:rPr>
-          <w:sz w:val="24"/>
-          <w:szCs w:val="24"/>
-        </w:rPr>
-        <w:t>r</w:t>
-      </w:r>
-      <w:r>
-        <w:rPr>
-          <w:sz w:val="24"/>
-          <w:szCs w:val="24"/>
-        </w:rPr>
-        <w:t>)</w:t>
-      </w:r>
-    </w:p>
-    <w:p>
-      <w:pPr>
-        <w:rPr>
-          <w:sz w:val="24"/>
-          <w:szCs w:val="24"/>
-        </w:rPr>
-      </w:pPr>
-      <w:r>
-        <w:rPr>
-          <w:sz w:val="24"/>
-          <w:szCs w:val="24"/>
-        </w:rPr>
-        <w:t xml:space="preserve">Para la aplicación </w:t>
-      </w:r>
-    </w:p>
-    <w:p>
-      <w:pPr>
-        <w:rPr>
-          <w:sz w:val="24"/>
-          <w:szCs w:val="24"/>
-        </w:rPr>
-      </w:pPr>
     </w:p>
     <w:sectPr>
       <w:pgSz w:w="12240" w:h="15840"/>
@@ -1275,6 +629,11 @@
       <w:contextualSpacing/>
     </w:pPr>
   </w:style>
+  <w:style w:type="character" w:customStyle="1" w:styleId="mceitemhiddenspellword">
+    <w:name w:val="mceitemhiddenspellword"/>
+    <w:basedOn w:val="DefaultParagraphFont"/>
+    <w:rsid w:val="00207DB5"/>
+  </w:style>
 </w:styles>
 </file>
 

</xml_diff>

<commit_message>
FIXED :D the interfaces
</commit_message>
<xml_diff>
--- a/build/classes/preguntas.docx
+++ b/build/classes/preguntas.docx
@@ -5,37 +5,42 @@
     <w:p>
       <w:pPr>
         <w:rPr>
+          <w:rFonts w:ascii="Times New Roman" w:hAnsi="Times New Roman" w:cs="Times New Roman"/>
           <w:sz w:val="24"/>
           <w:szCs w:val="24"/>
         </w:rPr>
       </w:pPr>
       <w:r>
         <w:rPr>
+          <w:rFonts w:ascii="Times New Roman" w:hAnsi="Times New Roman" w:cs="Times New Roman"/>
           <w:sz w:val="24"/>
           <w:szCs w:val="24"/>
         </w:rPr>
         <w:t>Saludos Prof. Miguel Nieves Acevedo,</w:t>
       </w:r>
-    </w:p>
-    <w:p>
-      <w:pPr>
-        <w:rPr>
-          <w:sz w:val="24"/>
-          <w:szCs w:val="24"/>
-        </w:rPr>
-      </w:pPr>
       <w:bookmarkStart w:id="0" w:name="_GoBack"/>
       <w:bookmarkEnd w:id="0"/>
     </w:p>
     <w:p>
       <w:pPr>
         <w:rPr>
+          <w:rFonts w:ascii="Times New Roman" w:hAnsi="Times New Roman" w:cs="Times New Roman"/>
           <w:sz w:val="24"/>
           <w:szCs w:val="24"/>
         </w:rPr>
       </w:pPr>
+    </w:p>
+    <w:p>
+      <w:pPr>
+        <w:rPr>
+          <w:rFonts w:ascii="Times New Roman" w:hAnsi="Times New Roman" w:cs="Times New Roman"/>
+          <w:sz w:val="24"/>
+          <w:szCs w:val="24"/>
+        </w:rPr>
+      </w:pPr>
       <w:r>
         <w:rPr>
+          <w:rFonts w:ascii="Times New Roman" w:hAnsi="Times New Roman" w:cs="Times New Roman"/>
           <w:sz w:val="24"/>
           <w:szCs w:val="24"/>
         </w:rPr>
@@ -45,18 +50,21 @@
     <w:p>
       <w:pPr>
         <w:rPr>
+          <w:rFonts w:ascii="Times New Roman" w:hAnsi="Times New Roman" w:cs="Times New Roman"/>
           <w:sz w:val="24"/>
           <w:szCs w:val="24"/>
         </w:rPr>
       </w:pPr>
       <w:r>
         <w:rPr>
+          <w:rFonts w:ascii="Times New Roman" w:hAnsi="Times New Roman" w:cs="Times New Roman"/>
           <w:sz w:val="24"/>
           <w:szCs w:val="24"/>
         </w:rPr>
         <w:t>Dustin</w:t>
       </w:r>
     </w:p>
+    <w:p/>
     <w:sectPr>
       <w:pgSz w:w="12240" w:h="15840"/>
       <w:pgMar w:top="1440" w:right="1440" w:bottom="1440" w:left="1440" w:header="720" w:footer="720" w:gutter="0"/>
@@ -587,6 +595,7 @@
   <w:style w:type="paragraph" w:default="1" w:styleId="Normal">
     <w:name w:val="Normal"/>
     <w:qFormat/>
+    <w:rsid w:val="00705C37"/>
     <w:rPr>
       <w:lang w:val="es-PR"/>
     </w:rPr>

</xml_diff>